<commit_message>
(Demo) C# Advanced Exam - 17 Feb 2019
</commit_message>
<xml_diff>
--- a/C# Advanced/(Demo) CSharp Advanced Exam - 17 Feb 2019/03. Repository_Условие (2).docx
+++ b/C# Advanced/(Demo) CSharp Advanced Exam - 17 Feb 2019/03. Repository_Условие (2).docx
@@ -1,6 +1,6 @@
 
 <file path=word/document.xml><?xml version="1.0" encoding="utf-8"?>
-<w:document xmlns:wpc="http://schemas.microsoft.com/office/word/2010/wordprocessingCanvas" xmlns:cx="http://schemas.microsoft.com/office/drawing/2014/chartex" xmlns:cx1="http://schemas.microsoft.com/office/drawing/2015/9/8/chartex" xmlns:cx2="http://schemas.microsoft.com/office/drawing/2015/10/21/chartex" xmlns:cx3="http://schemas.microsoft.com/office/drawing/2016/5/9/chartex" xmlns:cx4="http://schemas.microsoft.com/office/drawing/2016/5/10/chartex" xmlns:cx5="http://schemas.microsoft.com/office/drawing/2016/5/11/chartex" xmlns:cx6="http://schemas.microsoft.com/office/drawing/2016/5/12/chartex" xmlns:cx7="http://schemas.microsoft.com/office/drawing/2016/5/13/chartex" xmlns:cx8="http://schemas.microsoft.com/office/drawing/2016/5/14/chartex" xmlns:mc="http://schemas.openxmlformats.org/markup-compatibility/2006" xmlns:aink="http://schemas.microsoft.com/office/drawing/2016/ink" xmlns:am3d="http://schemas.microsoft.com/office/drawing/2017/model3d" xmlns:o="urn:schemas-microsoft-com:office:office" xmlns:r="http://schemas.openxmlformats.org/officeDocument/2006/relationships" xmlns:m="http://schemas.openxmlformats.org/officeDocument/2006/math" xmlns:v="urn:schemas-microsoft-com:vml" xmlns:wp14="http://schemas.microsoft.com/office/word/2010/wordprocessingDrawing" xmlns:wp="http://schemas.openxmlformats.org/drawingml/2006/wordprocessingDrawing" xmlns:w10="urn:schemas-microsoft-com:office:word" xmlns:w="http://schemas.openxmlformats.org/wordprocessingml/2006/main" xmlns:w14="http://schemas.microsoft.com/office/word/2010/wordml" xmlns:w15="http://schemas.microsoft.com/office/word/2012/wordml" xmlns:w16cid="http://schemas.microsoft.com/office/word/2016/wordml/cid" xmlns:w16se="http://schemas.microsoft.com/office/word/2015/wordml/symex" xmlns:wpg="http://schemas.microsoft.com/office/word/2010/wordprocessingGroup" xmlns:wpi="http://schemas.microsoft.com/office/word/2010/wordprocessingInk" xmlns:wne="http://schemas.microsoft.com/office/word/2006/wordml" xmlns:wps="http://schemas.microsoft.com/office/word/2010/wordprocessingShape" mc:Ignorable="w14 w15 w16se w16cid wp14">
+<w:document xmlns:wpc="http://schemas.microsoft.com/office/word/2010/wordprocessingCanvas" xmlns:cx="http://schemas.microsoft.com/office/drawing/2014/chartex" xmlns:cx1="http://schemas.microsoft.com/office/drawing/2015/9/8/chartex" xmlns:mc="http://schemas.openxmlformats.org/markup-compatibility/2006" xmlns:o="urn:schemas-microsoft-com:office:office" xmlns:r="http://schemas.openxmlformats.org/officeDocument/2006/relationships" xmlns:m="http://schemas.openxmlformats.org/officeDocument/2006/math" xmlns:v="urn:schemas-microsoft-com:vml" xmlns:wp14="http://schemas.microsoft.com/office/word/2010/wordprocessingDrawing" xmlns:wp="http://schemas.openxmlformats.org/drawingml/2006/wordprocessingDrawing" xmlns:w10="urn:schemas-microsoft-com:office:word" xmlns:w="http://schemas.openxmlformats.org/wordprocessingml/2006/main" xmlns:w14="http://schemas.microsoft.com/office/word/2010/wordml" xmlns:w15="http://schemas.microsoft.com/office/word/2012/wordml" xmlns:w16se="http://schemas.microsoft.com/office/word/2015/wordml/symex" xmlns:wpg="http://schemas.microsoft.com/office/word/2010/wordprocessingGroup" xmlns:wpi="http://schemas.microsoft.com/office/word/2010/wordprocessingInk" xmlns:wne="http://schemas.microsoft.com/office/word/2006/wordml" xmlns:wps="http://schemas.microsoft.com/office/word/2010/wordprocessingShape" mc:Ignorable="w14 w15 w16se wp14">
   <w:body>
     <w:p>
       <w:pPr>
@@ -117,18 +117,22 @@
     <w:p>
       <w:pPr>
         <w:pStyle w:val="ListBullet"/>
-        <w:tabs>
-          <w:tab w:val="clear" w:pos="360"/>
-          <w:tab w:val="num" w:pos="644"/>
-        </w:tabs>
-        <w:ind w:left="644"/>
-      </w:pPr>
+        <w:numPr>
+          <w:ilvl w:val="0"/>
+          <w:numId w:val="0"/>
+        </w:numPr>
+        <w:ind w:left="284"/>
+      </w:pPr>
+      <w:bookmarkStart w:id="0" w:name="OLE_LINK3"/>
+      <w:bookmarkStart w:id="1" w:name="OLE_LINK4"/>
       <w:r>
         <w:rPr>
           <w:b/>
         </w:rPr>
         <w:t>Name</w:t>
       </w:r>
+      <w:bookmarkEnd w:id="0"/>
+      <w:bookmarkEnd w:id="1"/>
       <w:r>
         <w:t xml:space="preserve"> – String</w:t>
       </w:r>
@@ -136,18 +140,22 @@
     <w:p>
       <w:pPr>
         <w:pStyle w:val="ListBullet"/>
-        <w:tabs>
-          <w:tab w:val="clear" w:pos="360"/>
-          <w:tab w:val="num" w:pos="644"/>
-        </w:tabs>
-        <w:ind w:left="644"/>
-      </w:pPr>
+        <w:numPr>
+          <w:ilvl w:val="0"/>
+          <w:numId w:val="0"/>
+        </w:numPr>
+        <w:ind w:left="284"/>
+      </w:pPr>
+      <w:bookmarkStart w:id="2" w:name="OLE_LINK5"/>
+      <w:bookmarkStart w:id="3" w:name="OLE_LINK6"/>
       <w:r>
         <w:rPr>
           <w:b/>
         </w:rPr>
         <w:t>Age</w:t>
       </w:r>
+      <w:bookmarkEnd w:id="2"/>
+      <w:bookmarkEnd w:id="3"/>
       <w:r>
         <w:t xml:space="preserve"> – Integer</w:t>
       </w:r>
@@ -155,12 +163,14 @@
     <w:p>
       <w:pPr>
         <w:pStyle w:val="ListBullet"/>
-        <w:tabs>
-          <w:tab w:val="clear" w:pos="360"/>
-          <w:tab w:val="num" w:pos="644"/>
-        </w:tabs>
-        <w:ind w:left="644"/>
-      </w:pPr>
+        <w:numPr>
+          <w:ilvl w:val="0"/>
+          <w:numId w:val="0"/>
+        </w:numPr>
+        <w:ind w:left="284"/>
+      </w:pPr>
+      <w:bookmarkStart w:id="4" w:name="OLE_LINK7"/>
+      <w:bookmarkStart w:id="5" w:name="OLE_LINK8"/>
       <w:r>
         <w:rPr>
           <w:b/>
@@ -173,6 +183,8 @@
         </w:rPr>
         <w:t>te</w:t>
       </w:r>
+      <w:bookmarkEnd w:id="4"/>
+      <w:bookmarkEnd w:id="5"/>
       <w:r>
         <w:t xml:space="preserve"> – DateTime</w:t>
       </w:r>
@@ -754,6 +766,8 @@
           <w:noProof/>
         </w:rPr>
       </w:pPr>
+      <w:bookmarkStart w:id="6" w:name="OLE_LINK9"/>
+      <w:bookmarkStart w:id="7" w:name="OLE_LINK10"/>
       <w:r>
         <w:rPr>
           <w:noProof/>
@@ -815,6 +829,11 @@
           <w:noProof/>
         </w:rPr>
       </w:pPr>
+      <w:bookmarkStart w:id="8" w:name="OLE_LINK11"/>
+      <w:bookmarkStart w:id="9" w:name="OLE_LINK12"/>
+      <w:bookmarkStart w:id="10" w:name="OLE_LINK13"/>
+      <w:bookmarkEnd w:id="6"/>
+      <w:bookmarkEnd w:id="7"/>
       <w:r>
         <w:rPr>
           <w:noProof/>
@@ -864,6 +883,11 @@
           <w:noProof/>
         </w:rPr>
       </w:pPr>
+      <w:bookmarkStart w:id="11" w:name="OLE_LINK14"/>
+      <w:bookmarkStart w:id="12" w:name="OLE_LINK15"/>
+      <w:bookmarkEnd w:id="8"/>
+      <w:bookmarkEnd w:id="9"/>
+      <w:bookmarkEnd w:id="10"/>
       <w:r>
         <w:rPr>
           <w:noProof/>
@@ -979,6 +1003,11 @@
           <w:rFonts w:cstheme="minorHAnsi"/>
         </w:rPr>
       </w:pPr>
+      <w:bookmarkStart w:id="13" w:name="OLE_LINK16"/>
+      <w:bookmarkStart w:id="14" w:name="OLE_LINK17"/>
+      <w:bookmarkStart w:id="15" w:name="_GoBack"/>
+      <w:bookmarkEnd w:id="11"/>
+      <w:bookmarkEnd w:id="12"/>
       <w:r>
         <w:rPr>
           <w:noProof/>
@@ -1031,6 +1060,9 @@
         <w:t>. Return false if the id doesn't exist, otherwise return true.</w:t>
       </w:r>
     </w:p>
+    <w:bookmarkEnd w:id="13"/>
+    <w:bookmarkEnd w:id="14"/>
+    <w:bookmarkEnd w:id="15"/>
     <w:p>
       <w:pPr>
         <w:pStyle w:val="ListParagraph"/>
@@ -1196,7 +1228,9 @@
                 <w:lang w:val="en-GB"/>
               </w:rPr>
             </w:pPr>
-            <w:bookmarkStart w:id="0" w:name="_Hlk879489"/>
+            <w:bookmarkStart w:id="16" w:name="_Hlk879489"/>
+            <w:bookmarkStart w:id="17" w:name="OLE_LINK1"/>
+            <w:bookmarkStart w:id="18" w:name="OLE_LINK2"/>
             <w:r>
               <w:rPr>
                 <w:rFonts w:ascii="Consolas" w:hAnsi="Consolas" w:cs="Consolas"/>
@@ -2145,11 +2179,13 @@
               </w:rPr>
               <w:t>// 1</w:t>
             </w:r>
+            <w:bookmarkEnd w:id="17"/>
+            <w:bookmarkEnd w:id="18"/>
           </w:p>
         </w:tc>
       </w:tr>
     </w:tbl>
-    <w:bookmarkEnd w:id="0"/>
+    <w:bookmarkEnd w:id="16"/>
     <w:p>
       <w:pPr>
         <w:pStyle w:val="Heading2"/>
@@ -2249,8 +2285,6 @@
         </w:rPr>
         <w:t>the entire project without bin and obj folders.</w:t>
       </w:r>
-      <w:bookmarkStart w:id="1" w:name="_GoBack"/>
-      <w:bookmarkEnd w:id="1"/>
     </w:p>
     <w:sectPr>
       <w:headerReference w:type="default" r:id="rId8"/>
@@ -2265,7 +2299,7 @@
 </file>
 
 <file path=word/endnotes.xml><?xml version="1.0" encoding="utf-8"?>
-<w:endnotes xmlns:wpc="http://schemas.microsoft.com/office/word/2010/wordprocessingCanvas" xmlns:cx="http://schemas.microsoft.com/office/drawing/2014/chartex" xmlns:cx1="http://schemas.microsoft.com/office/drawing/2015/9/8/chartex" xmlns:cx2="http://schemas.microsoft.com/office/drawing/2015/10/21/chartex" xmlns:cx3="http://schemas.microsoft.com/office/drawing/2016/5/9/chartex" xmlns:cx4="http://schemas.microsoft.com/office/drawing/2016/5/10/chartex" xmlns:cx5="http://schemas.microsoft.com/office/drawing/2016/5/11/chartex" xmlns:cx6="http://schemas.microsoft.com/office/drawing/2016/5/12/chartex" xmlns:cx7="http://schemas.microsoft.com/office/drawing/2016/5/13/chartex" xmlns:cx8="http://schemas.microsoft.com/office/drawing/2016/5/14/chartex" xmlns:mc="http://schemas.openxmlformats.org/markup-compatibility/2006" xmlns:aink="http://schemas.microsoft.com/office/drawing/2016/ink" xmlns:am3d="http://schemas.microsoft.com/office/drawing/2017/model3d" xmlns:o="urn:schemas-microsoft-com:office:office" xmlns:r="http://schemas.openxmlformats.org/officeDocument/2006/relationships" xmlns:m="http://schemas.openxmlformats.org/officeDocument/2006/math" xmlns:v="urn:schemas-microsoft-com:vml" xmlns:wp14="http://schemas.microsoft.com/office/word/2010/wordprocessingDrawing" xmlns:wp="http://schemas.openxmlformats.org/drawingml/2006/wordprocessingDrawing" xmlns:w10="urn:schemas-microsoft-com:office:word" xmlns:w="http://schemas.openxmlformats.org/wordprocessingml/2006/main" xmlns:w14="http://schemas.microsoft.com/office/word/2010/wordml" xmlns:w15="http://schemas.microsoft.com/office/word/2012/wordml" xmlns:w16cid="http://schemas.microsoft.com/office/word/2016/wordml/cid" xmlns:w16se="http://schemas.microsoft.com/office/word/2015/wordml/symex" xmlns:wpg="http://schemas.microsoft.com/office/word/2010/wordprocessingGroup" xmlns:wpi="http://schemas.microsoft.com/office/word/2010/wordprocessingInk" xmlns:wne="http://schemas.microsoft.com/office/word/2006/wordml" xmlns:wps="http://schemas.microsoft.com/office/word/2010/wordprocessingShape" mc:Ignorable="w14 w15 w16se w16cid wp14">
+<w:endnotes xmlns:wpc="http://schemas.microsoft.com/office/word/2010/wordprocessingCanvas" xmlns:cx="http://schemas.microsoft.com/office/drawing/2014/chartex" xmlns:cx1="http://schemas.microsoft.com/office/drawing/2015/9/8/chartex" xmlns:mc="http://schemas.openxmlformats.org/markup-compatibility/2006" xmlns:o="urn:schemas-microsoft-com:office:office" xmlns:r="http://schemas.openxmlformats.org/officeDocument/2006/relationships" xmlns:m="http://schemas.openxmlformats.org/officeDocument/2006/math" xmlns:v="urn:schemas-microsoft-com:vml" xmlns:wp14="http://schemas.microsoft.com/office/word/2010/wordprocessingDrawing" xmlns:wp="http://schemas.openxmlformats.org/drawingml/2006/wordprocessingDrawing" xmlns:w10="urn:schemas-microsoft-com:office:word" xmlns:w="http://schemas.openxmlformats.org/wordprocessingml/2006/main" xmlns:w14="http://schemas.microsoft.com/office/word/2010/wordml" xmlns:w15="http://schemas.microsoft.com/office/word/2012/wordml" xmlns:w16se="http://schemas.microsoft.com/office/word/2015/wordml/symex" xmlns:wpg="http://schemas.microsoft.com/office/word/2010/wordprocessingGroup" xmlns:wpi="http://schemas.microsoft.com/office/word/2010/wordprocessingInk" xmlns:wne="http://schemas.microsoft.com/office/word/2006/wordml" xmlns:wps="http://schemas.microsoft.com/office/word/2010/wordprocessingShape" mc:Ignorable="w14 w15 w16se wp14">
   <w:endnote w:type="separator" w:id="-1">
     <w:p>
       <w:pPr>
@@ -2290,7 +2324,7 @@
 </file>
 
 <file path=word/footer1.xml><?xml version="1.0" encoding="utf-8"?>
-<w:ftr xmlns:wpc="http://schemas.microsoft.com/office/word/2010/wordprocessingCanvas" xmlns:cx="http://schemas.microsoft.com/office/drawing/2014/chartex" xmlns:cx1="http://schemas.microsoft.com/office/drawing/2015/9/8/chartex" xmlns:cx2="http://schemas.microsoft.com/office/drawing/2015/10/21/chartex" xmlns:cx3="http://schemas.microsoft.com/office/drawing/2016/5/9/chartex" xmlns:cx4="http://schemas.microsoft.com/office/drawing/2016/5/10/chartex" xmlns:cx5="http://schemas.microsoft.com/office/drawing/2016/5/11/chartex" xmlns:cx6="http://schemas.microsoft.com/office/drawing/2016/5/12/chartex" xmlns:cx7="http://schemas.microsoft.com/office/drawing/2016/5/13/chartex" xmlns:cx8="http://schemas.microsoft.com/office/drawing/2016/5/14/chartex" xmlns:mc="http://schemas.openxmlformats.org/markup-compatibility/2006" xmlns:aink="http://schemas.microsoft.com/office/drawing/2016/ink" xmlns:am3d="http://schemas.microsoft.com/office/drawing/2017/model3d" xmlns:o="urn:schemas-microsoft-com:office:office" xmlns:r="http://schemas.openxmlformats.org/officeDocument/2006/relationships" xmlns:m="http://schemas.openxmlformats.org/officeDocument/2006/math" xmlns:v="urn:schemas-microsoft-com:vml" xmlns:wp14="http://schemas.microsoft.com/office/word/2010/wordprocessingDrawing" xmlns:wp="http://schemas.openxmlformats.org/drawingml/2006/wordprocessingDrawing" xmlns:w10="urn:schemas-microsoft-com:office:word" xmlns:w="http://schemas.openxmlformats.org/wordprocessingml/2006/main" xmlns:w14="http://schemas.microsoft.com/office/word/2010/wordml" xmlns:w15="http://schemas.microsoft.com/office/word/2012/wordml" xmlns:w16cid="http://schemas.microsoft.com/office/word/2016/wordml/cid" xmlns:w16se="http://schemas.microsoft.com/office/word/2015/wordml/symex" xmlns:wpg="http://schemas.microsoft.com/office/word/2010/wordprocessingGroup" xmlns:wpi="http://schemas.microsoft.com/office/word/2010/wordprocessingInk" xmlns:wne="http://schemas.microsoft.com/office/word/2006/wordml" xmlns:wps="http://schemas.microsoft.com/office/word/2010/wordprocessingShape" mc:Ignorable="w14 w15 w16se w16cid wp14">
+<w:ftr xmlns:wpc="http://schemas.microsoft.com/office/word/2010/wordprocessingCanvas" xmlns:cx="http://schemas.microsoft.com/office/drawing/2014/chartex" xmlns:cx1="http://schemas.microsoft.com/office/drawing/2015/9/8/chartex" xmlns:mc="http://schemas.openxmlformats.org/markup-compatibility/2006" xmlns:o="urn:schemas-microsoft-com:office:office" xmlns:r="http://schemas.openxmlformats.org/officeDocument/2006/relationships" xmlns:m="http://schemas.openxmlformats.org/officeDocument/2006/math" xmlns:v="urn:schemas-microsoft-com:vml" xmlns:wp14="http://schemas.microsoft.com/office/word/2010/wordprocessingDrawing" xmlns:wp="http://schemas.openxmlformats.org/drawingml/2006/wordprocessingDrawing" xmlns:w10="urn:schemas-microsoft-com:office:word" xmlns:w="http://schemas.openxmlformats.org/wordprocessingml/2006/main" xmlns:w14="http://schemas.microsoft.com/office/word/2010/wordml" xmlns:w15="http://schemas.microsoft.com/office/word/2012/wordml" xmlns:w16se="http://schemas.microsoft.com/office/word/2015/wordml/symex" xmlns:wpg="http://schemas.microsoft.com/office/word/2010/wordprocessingGroup" xmlns:wpi="http://schemas.microsoft.com/office/word/2010/wordprocessingInk" xmlns:wne="http://schemas.microsoft.com/office/word/2006/wordml" xmlns:wps="http://schemas.microsoft.com/office/word/2010/wordprocessingShape" mc:Ignorable="w14 w15 w16se wp14">
   <w:p>
     <w:pPr>
       <w:pStyle w:val="Footer"/>
@@ -2425,7 +2459,7 @@
             </wp:anchor>
           </w:drawing>
         </mc:Choice>
-        <mc:Fallback>
+        <mc:Fallback xmlns:w16cid="http://schemas.microsoft.com/office/word/2016/wordml/cid" xmlns:am3d="http://schemas.microsoft.com/office/drawing/2017/model3d" xmlns:aink="http://schemas.microsoft.com/office/drawing/2016/ink" xmlns:cx8="http://schemas.microsoft.com/office/drawing/2016/5/14/chartex" xmlns:cx7="http://schemas.microsoft.com/office/drawing/2016/5/13/chartex" xmlns:cx6="http://schemas.microsoft.com/office/drawing/2016/5/12/chartex" xmlns:cx5="http://schemas.microsoft.com/office/drawing/2016/5/11/chartex" xmlns:cx4="http://schemas.microsoft.com/office/drawing/2016/5/10/chartex" xmlns:cx3="http://schemas.microsoft.com/office/drawing/2016/5/9/chartex" xmlns:cx2="http://schemas.microsoft.com/office/drawing/2015/10/21/chartex">
           <w:pict>
             <v:line w14:anchorId="4DA7A84E" id="Straight Connector 25" o:spid="_x0000_s1026" style="position:absolute;flip:y;z-index:251658240;visibility:visible;mso-wrap-style:square;mso-width-percent:0;mso-height-percent:0;mso-wrap-distance-left:0;mso-wrap-distance-top:-3e-5mm;mso-wrap-distance-right:0;mso-wrap-distance-bottom:-3e-5mm;mso-position-horizontal:absolute;mso-position-horizontal-relative:text;mso-position-vertical:absolute;mso-position-vertical-relative:text;mso-width-percent:0;mso-height-percent:0;mso-width-relative:page;mso-height-relative:page" from="-.1pt,5.2pt" to="520.7pt,5.2pt" o:gfxdata="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" strokecolor="#f37123" strokeweight="1pt">
               <v:stroke endcap="round"/>
@@ -3136,7 +3170,7 @@
             </wp:anchor>
           </w:drawing>
         </mc:Choice>
-        <mc:Fallback>
+        <mc:Fallback xmlns:w16cid="http://schemas.microsoft.com/office/word/2016/wordml/cid" xmlns:am3d="http://schemas.microsoft.com/office/drawing/2017/model3d" xmlns:aink="http://schemas.microsoft.com/office/drawing/2016/ink" xmlns:cx8="http://schemas.microsoft.com/office/drawing/2016/5/14/chartex" xmlns:cx7="http://schemas.microsoft.com/office/drawing/2016/5/13/chartex" xmlns:cx6="http://schemas.microsoft.com/office/drawing/2016/5/12/chartex" xmlns:cx5="http://schemas.microsoft.com/office/drawing/2016/5/11/chartex" xmlns:cx4="http://schemas.microsoft.com/office/drawing/2016/5/10/chartex" xmlns:cx3="http://schemas.microsoft.com/office/drawing/2016/5/9/chartex" xmlns:cx2="http://schemas.microsoft.com/office/drawing/2015/10/21/chartex">
           <w:pict>
             <v:shapetype id="_x0000_t202" coordsize="21600,21600" o:spt="202" path="m,l,21600r21600,l21600,xe">
               <v:stroke joinstyle="miter"/>
@@ -3231,7 +3265,7 @@
                                   </pic:cNvPicPr>
                                 </pic:nvPicPr>
                                 <pic:blipFill>
-                                  <a:blip r:embed="rId4">
+                                  <a:blip r:embed="rId15">
                                     <a:extLst>
                                       <a:ext uri="{28A0092B-C50C-407E-A947-70E740481C1C}">
                                         <a14:useLocalDpi xmlns:a14="http://schemas.microsoft.com/office/drawing/2010/main" val="0"/>
@@ -3301,7 +3335,7 @@
                                   </pic:cNvPicPr>
                                 </pic:nvPicPr>
                                 <pic:blipFill>
-                                  <a:blip r:embed="rId5">
+                                  <a:blip r:embed="rId16">
                                     <a:extLst>
                                       <a:ext uri="{28A0092B-C50C-407E-A947-70E740481C1C}">
                                         <a14:useLocalDpi xmlns:a14="http://schemas.microsoft.com/office/drawing/2010/main" val="0"/>
@@ -3364,7 +3398,7 @@
                                   </pic:cNvPicPr>
                                 </pic:nvPicPr>
                                 <pic:blipFill>
-                                  <a:blip r:embed="rId6">
+                                  <a:blip r:embed="rId17">
                                     <a:extLst>
                                       <a:ext uri="{28A0092B-C50C-407E-A947-70E740481C1C}">
                                         <a14:useLocalDpi xmlns:a14="http://schemas.microsoft.com/office/drawing/2010/main" val="0"/>
@@ -3426,7 +3460,7 @@
                                   </pic:cNvPicPr>
                                 </pic:nvPicPr>
                                 <pic:blipFill>
-                                  <a:blip r:embed="rId7">
+                                  <a:blip r:embed="rId18">
                                     <a:extLst>
                                       <a:ext uri="{28A0092B-C50C-407E-A947-70E740481C1C}">
                                         <a14:useLocalDpi xmlns:a14="http://schemas.microsoft.com/office/drawing/2010/main" val="0"/>
@@ -3488,7 +3522,7 @@
                                   </pic:cNvPicPr>
                                 </pic:nvPicPr>
                                 <pic:blipFill>
-                                  <a:blip r:embed="rId8">
+                                  <a:blip r:embed="rId19">
                                     <a:extLst>
                                       <a:ext uri="{28A0092B-C50C-407E-A947-70E740481C1C}">
                                         <a14:useLocalDpi xmlns:a14="http://schemas.microsoft.com/office/drawing/2010/main" val="0"/>
@@ -3550,7 +3584,7 @@
                                   </pic:cNvPicPr>
                                 </pic:nvPicPr>
                                 <pic:blipFill>
-                                  <a:blip r:embed="rId9">
+                                  <a:blip r:embed="rId20">
                                     <a:extLst>
                                       <a:ext uri="{28A0092B-C50C-407E-A947-70E740481C1C}">
                                         <a14:useLocalDpi xmlns:a14="http://schemas.microsoft.com/office/drawing/2010/main" val="0"/>
@@ -3612,7 +3646,7 @@
                                   </pic:cNvPicPr>
                                 </pic:nvPicPr>
                                 <pic:blipFill>
-                                  <a:blip r:embed="rId10">
+                                  <a:blip r:embed="rId21">
                                     <a:extLst>
                                       <a:ext uri="{28A0092B-C50C-407E-A947-70E740481C1C}">
                                         <a14:useLocalDpi xmlns:a14="http://schemas.microsoft.com/office/drawing/2010/main" val="0"/>
@@ -3674,7 +3708,7 @@
                                   </pic:cNvPicPr>
                                 </pic:nvPicPr>
                                 <pic:blipFill>
-                                  <a:blip r:embed="rId11">
+                                  <a:blip r:embed="rId22">
                                     <a:extLst>
                                       <a:ext uri="{28A0092B-C50C-407E-A947-70E740481C1C}">
                                         <a14:useLocalDpi xmlns:a14="http://schemas.microsoft.com/office/drawing/2010/main" val="0"/>
@@ -3736,7 +3770,7 @@
                                   </pic:cNvPicPr>
                                 </pic:nvPicPr>
                                 <pic:blipFill>
-                                  <a:blip r:embed="rId12">
+                                  <a:blip r:embed="rId23">
                                     <a:extLst>
                                       <a:ext uri="{28A0092B-C50C-407E-A947-70E740481C1C}">
                                         <a14:useLocalDpi xmlns:a14="http://schemas.microsoft.com/office/drawing/2010/main" val="0"/>
@@ -3867,7 +3901,7 @@
             </wp:anchor>
           </w:drawing>
         </mc:Choice>
-        <mc:Fallback>
+        <mc:Fallback xmlns:w16cid="http://schemas.microsoft.com/office/word/2016/wordml/cid" xmlns:am3d="http://schemas.microsoft.com/office/drawing/2017/model3d" xmlns:aink="http://schemas.microsoft.com/office/drawing/2016/ink" xmlns:cx8="http://schemas.microsoft.com/office/drawing/2016/5/14/chartex" xmlns:cx7="http://schemas.microsoft.com/office/drawing/2016/5/13/chartex" xmlns:cx6="http://schemas.microsoft.com/office/drawing/2016/5/12/chartex" xmlns:cx5="http://schemas.microsoft.com/office/drawing/2016/5/11/chartex" xmlns:cx4="http://schemas.microsoft.com/office/drawing/2016/5/10/chartex" xmlns:cx3="http://schemas.microsoft.com/office/drawing/2016/5/9/chartex" xmlns:cx2="http://schemas.microsoft.com/office/drawing/2015/10/21/chartex">
           <w:pict>
             <v:shape id="Text Box 5" o:spid="_x0000_s1027" type="#_x0000_t202" style="position:absolute;margin-left:125.15pt;margin-top:26.95pt;width:44.85pt;height:15.75pt;z-index:251658752;visibility:visible;mso-wrap-style:square;mso-width-percent:0;mso-height-percent:0;mso-wrap-distance-left:0;mso-wrap-distance-top:0;mso-wrap-distance-right:0;mso-wrap-distance-bottom:0;mso-position-horizontal:absolute;mso-position-horizontal-relative:text;mso-position-vertical:absolute;mso-position-vertical-relative:text;mso-width-percent:0;mso-height-percent:0;mso-width-relative:page;mso-height-relative:page;v-text-anchor:middle" o:gfxdata="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" filled="f" stroked="f" strokeweight=".5pt">
               <v:textbox inset="1.42pt,0,0,0">
@@ -3998,7 +4032,7 @@
                               <w:sz w:val="18"/>
                               <w:szCs w:val="18"/>
                             </w:rPr>
-                            <w:t>1</w:t>
+                            <w:t>2</w:t>
                           </w:r>
                           <w:r>
                             <w:rPr>
@@ -4070,6 +4104,10 @@
         </mc:Choice>
         <mc:Fallback>
           <w:pict>
+            <v:shapetype id="_x0000_t202" coordsize="21600,21600" o:spt="202" path="m,l,21600r21600,l21600,xe">
+              <v:stroke joinstyle="miter"/>
+              <v:path gradientshapeok="t" o:connecttype="rect"/>
+            </v:shapetype>
             <v:shape id="Text Box 21" o:spid="_x0000_s1028" type="#_x0000_t202" style="position:absolute;margin-left:444.65pt;margin-top:26.95pt;width:70.9pt;height:15.9pt;z-index:251659776;visibility:visible;mso-wrap-style:square;mso-width-percent:0;mso-height-percent:0;mso-wrap-distance-left:0;mso-wrap-distance-top:0;mso-wrap-distance-right:0;mso-wrap-distance-bottom:0;mso-position-horizontal:absolute;mso-position-horizontal-relative:text;mso-position-vertical:absolute;mso-position-vertical-relative:text;mso-width-percent:0;mso-height-percent:0;mso-width-relative:page;mso-height-relative:page;v-text-anchor:middle" o:gfxdata="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" filled="f" stroked="f" strokeweight=".5pt">
               <v:textbox inset="0,0,0,0">
                 <w:txbxContent>
@@ -4117,7 +4155,7 @@
                         <w:sz w:val="18"/>
                         <w:szCs w:val="18"/>
                       </w:rPr>
-                      <w:t>1</w:t>
+                      <w:t>2</w:t>
                     </w:r>
                     <w:r>
                       <w:rPr>
@@ -4187,7 +4225,7 @@
 </file>
 
 <file path=word/footnotes.xml><?xml version="1.0" encoding="utf-8"?>
-<w:footnotes xmlns:wpc="http://schemas.microsoft.com/office/word/2010/wordprocessingCanvas" xmlns:cx="http://schemas.microsoft.com/office/drawing/2014/chartex" xmlns:cx1="http://schemas.microsoft.com/office/drawing/2015/9/8/chartex" xmlns:cx2="http://schemas.microsoft.com/office/drawing/2015/10/21/chartex" xmlns:cx3="http://schemas.microsoft.com/office/drawing/2016/5/9/chartex" xmlns:cx4="http://schemas.microsoft.com/office/drawing/2016/5/10/chartex" xmlns:cx5="http://schemas.microsoft.com/office/drawing/2016/5/11/chartex" xmlns:cx6="http://schemas.microsoft.com/office/drawing/2016/5/12/chartex" xmlns:cx7="http://schemas.microsoft.com/office/drawing/2016/5/13/chartex" xmlns:cx8="http://schemas.microsoft.com/office/drawing/2016/5/14/chartex" xmlns:mc="http://schemas.openxmlformats.org/markup-compatibility/2006" xmlns:aink="http://schemas.microsoft.com/office/drawing/2016/ink" xmlns:am3d="http://schemas.microsoft.com/office/drawing/2017/model3d" xmlns:o="urn:schemas-microsoft-com:office:office" xmlns:r="http://schemas.openxmlformats.org/officeDocument/2006/relationships" xmlns:m="http://schemas.openxmlformats.org/officeDocument/2006/math" xmlns:v="urn:schemas-microsoft-com:vml" xmlns:wp14="http://schemas.microsoft.com/office/word/2010/wordprocessingDrawing" xmlns:wp="http://schemas.openxmlformats.org/drawingml/2006/wordprocessingDrawing" xmlns:w10="urn:schemas-microsoft-com:office:word" xmlns:w="http://schemas.openxmlformats.org/wordprocessingml/2006/main" xmlns:w14="http://schemas.microsoft.com/office/word/2010/wordml" xmlns:w15="http://schemas.microsoft.com/office/word/2012/wordml" xmlns:w16cid="http://schemas.microsoft.com/office/word/2016/wordml/cid" xmlns:w16se="http://schemas.microsoft.com/office/word/2015/wordml/symex" xmlns:wpg="http://schemas.microsoft.com/office/word/2010/wordprocessingGroup" xmlns:wpi="http://schemas.microsoft.com/office/word/2010/wordprocessingInk" xmlns:wne="http://schemas.microsoft.com/office/word/2006/wordml" xmlns:wps="http://schemas.microsoft.com/office/word/2010/wordprocessingShape" mc:Ignorable="w14 w15 w16se w16cid wp14">
+<w:footnotes xmlns:wpc="http://schemas.microsoft.com/office/word/2010/wordprocessingCanvas" xmlns:cx="http://schemas.microsoft.com/office/drawing/2014/chartex" xmlns:cx1="http://schemas.microsoft.com/office/drawing/2015/9/8/chartex" xmlns:mc="http://schemas.openxmlformats.org/markup-compatibility/2006" xmlns:o="urn:schemas-microsoft-com:office:office" xmlns:r="http://schemas.openxmlformats.org/officeDocument/2006/relationships" xmlns:m="http://schemas.openxmlformats.org/officeDocument/2006/math" xmlns:v="urn:schemas-microsoft-com:vml" xmlns:wp14="http://schemas.microsoft.com/office/word/2010/wordprocessingDrawing" xmlns:wp="http://schemas.openxmlformats.org/drawingml/2006/wordprocessingDrawing" xmlns:w10="urn:schemas-microsoft-com:office:word" xmlns:w="http://schemas.openxmlformats.org/wordprocessingml/2006/main" xmlns:w14="http://schemas.microsoft.com/office/word/2010/wordml" xmlns:w15="http://schemas.microsoft.com/office/word/2012/wordml" xmlns:w16se="http://schemas.microsoft.com/office/word/2015/wordml/symex" xmlns:wpg="http://schemas.microsoft.com/office/word/2010/wordprocessingGroup" xmlns:wpi="http://schemas.microsoft.com/office/word/2010/wordprocessingInk" xmlns:wne="http://schemas.microsoft.com/office/word/2006/wordml" xmlns:wps="http://schemas.microsoft.com/office/word/2010/wordprocessingShape" mc:Ignorable="w14 w15 w16se wp14">
   <w:footnote w:type="separator" w:id="-1">
     <w:p>
       <w:pPr>
@@ -4212,7 +4250,7 @@
 </file>
 
 <file path=word/header1.xml><?xml version="1.0" encoding="utf-8"?>
-<w:hdr xmlns:wpc="http://schemas.microsoft.com/office/word/2010/wordprocessingCanvas" xmlns:cx="http://schemas.microsoft.com/office/drawing/2014/chartex" xmlns:cx1="http://schemas.microsoft.com/office/drawing/2015/9/8/chartex" xmlns:cx2="http://schemas.microsoft.com/office/drawing/2015/10/21/chartex" xmlns:cx3="http://schemas.microsoft.com/office/drawing/2016/5/9/chartex" xmlns:cx4="http://schemas.microsoft.com/office/drawing/2016/5/10/chartex" xmlns:cx5="http://schemas.microsoft.com/office/drawing/2016/5/11/chartex" xmlns:cx6="http://schemas.microsoft.com/office/drawing/2016/5/12/chartex" xmlns:cx7="http://schemas.microsoft.com/office/drawing/2016/5/13/chartex" xmlns:cx8="http://schemas.microsoft.com/office/drawing/2016/5/14/chartex" xmlns:mc="http://schemas.openxmlformats.org/markup-compatibility/2006" xmlns:aink="http://schemas.microsoft.com/office/drawing/2016/ink" xmlns:am3d="http://schemas.microsoft.com/office/drawing/2017/model3d" xmlns:o="urn:schemas-microsoft-com:office:office" xmlns:r="http://schemas.openxmlformats.org/officeDocument/2006/relationships" xmlns:m="http://schemas.openxmlformats.org/officeDocument/2006/math" xmlns:v="urn:schemas-microsoft-com:vml" xmlns:wp14="http://schemas.microsoft.com/office/word/2010/wordprocessingDrawing" xmlns:wp="http://schemas.openxmlformats.org/drawingml/2006/wordprocessingDrawing" xmlns:w10="urn:schemas-microsoft-com:office:word" xmlns:w="http://schemas.openxmlformats.org/wordprocessingml/2006/main" xmlns:w14="http://schemas.microsoft.com/office/word/2010/wordml" xmlns:w15="http://schemas.microsoft.com/office/word/2012/wordml" xmlns:w16cid="http://schemas.microsoft.com/office/word/2016/wordml/cid" xmlns:w16se="http://schemas.microsoft.com/office/word/2015/wordml/symex" xmlns:wpg="http://schemas.microsoft.com/office/word/2010/wordprocessingGroup" xmlns:wpi="http://schemas.microsoft.com/office/word/2010/wordprocessingInk" xmlns:wne="http://schemas.microsoft.com/office/word/2006/wordml" xmlns:wps="http://schemas.microsoft.com/office/word/2010/wordprocessingShape" mc:Ignorable="w14 w15 w16se w16cid wp14">
+<w:hdr xmlns:wpc="http://schemas.microsoft.com/office/word/2010/wordprocessingCanvas" xmlns:cx="http://schemas.microsoft.com/office/drawing/2014/chartex" xmlns:cx1="http://schemas.microsoft.com/office/drawing/2015/9/8/chartex" xmlns:mc="http://schemas.openxmlformats.org/markup-compatibility/2006" xmlns:o="urn:schemas-microsoft-com:office:office" xmlns:r="http://schemas.openxmlformats.org/officeDocument/2006/relationships" xmlns:m="http://schemas.openxmlformats.org/officeDocument/2006/math" xmlns:v="urn:schemas-microsoft-com:vml" xmlns:wp14="http://schemas.microsoft.com/office/word/2010/wordprocessingDrawing" xmlns:wp="http://schemas.openxmlformats.org/drawingml/2006/wordprocessingDrawing" xmlns:w10="urn:schemas-microsoft-com:office:word" xmlns:w="http://schemas.openxmlformats.org/wordprocessingml/2006/main" xmlns:w14="http://schemas.microsoft.com/office/word/2010/wordml" xmlns:w15="http://schemas.microsoft.com/office/word/2012/wordml" xmlns:w16se="http://schemas.microsoft.com/office/word/2015/wordml/symex" xmlns:wpg="http://schemas.microsoft.com/office/word/2010/wordprocessingGroup" xmlns:wpi="http://schemas.microsoft.com/office/word/2010/wordprocessingInk" xmlns:wne="http://schemas.microsoft.com/office/word/2006/wordml" xmlns:wps="http://schemas.microsoft.com/office/word/2010/wordprocessingShape" mc:Ignorable="w14 w15 w16se wp14">
   <w:p>
     <w:pPr>
       <w:pStyle w:val="Header"/>
@@ -4223,7 +4261,7 @@
 </file>
 
 <file path=word/numbering.xml><?xml version="1.0" encoding="utf-8"?>
-<w:numbering xmlns:wpc="http://schemas.microsoft.com/office/word/2010/wordprocessingCanvas" xmlns:cx="http://schemas.microsoft.com/office/drawing/2014/chartex" xmlns:cx1="http://schemas.microsoft.com/office/drawing/2015/9/8/chartex" xmlns:cx2="http://schemas.microsoft.com/office/drawing/2015/10/21/chartex" xmlns:cx3="http://schemas.microsoft.com/office/drawing/2016/5/9/chartex" xmlns:cx4="http://schemas.microsoft.com/office/drawing/2016/5/10/chartex" xmlns:cx5="http://schemas.microsoft.com/office/drawing/2016/5/11/chartex" xmlns:cx6="http://schemas.microsoft.com/office/drawing/2016/5/12/chartex" xmlns:cx7="http://schemas.microsoft.com/office/drawing/2016/5/13/chartex" xmlns:cx8="http://schemas.microsoft.com/office/drawing/2016/5/14/chartex" xmlns:mc="http://schemas.openxmlformats.org/markup-compatibility/2006" xmlns:aink="http://schemas.microsoft.com/office/drawing/2016/ink" xmlns:am3d="http://schemas.microsoft.com/office/drawing/2017/model3d" xmlns:o="urn:schemas-microsoft-com:office:office" xmlns:r="http://schemas.openxmlformats.org/officeDocument/2006/relationships" xmlns:m="http://schemas.openxmlformats.org/officeDocument/2006/math" xmlns:v="urn:schemas-microsoft-com:vml" xmlns:wp14="http://schemas.microsoft.com/office/word/2010/wordprocessingDrawing" xmlns:wp="http://schemas.openxmlformats.org/drawingml/2006/wordprocessingDrawing" xmlns:w10="urn:schemas-microsoft-com:office:word" xmlns:w="http://schemas.openxmlformats.org/wordprocessingml/2006/main" xmlns:w14="http://schemas.microsoft.com/office/word/2010/wordml" xmlns:w15="http://schemas.microsoft.com/office/word/2012/wordml" xmlns:w16cid="http://schemas.microsoft.com/office/word/2016/wordml/cid" xmlns:w16se="http://schemas.microsoft.com/office/word/2015/wordml/symex" xmlns:wpg="http://schemas.microsoft.com/office/word/2010/wordprocessingGroup" xmlns:wpi="http://schemas.microsoft.com/office/word/2010/wordprocessingInk" xmlns:wne="http://schemas.microsoft.com/office/word/2006/wordml" xmlns:wps="http://schemas.microsoft.com/office/word/2010/wordprocessingShape" mc:Ignorable="w14 w15 w16se w16cid wp14">
+<w:numbering xmlns:wpc="http://schemas.microsoft.com/office/word/2010/wordprocessingCanvas" xmlns:cx="http://schemas.microsoft.com/office/drawing/2014/chartex" xmlns:cx1="http://schemas.microsoft.com/office/drawing/2015/9/8/chartex" xmlns:mc="http://schemas.openxmlformats.org/markup-compatibility/2006" xmlns:o="urn:schemas-microsoft-com:office:office" xmlns:r="http://schemas.openxmlformats.org/officeDocument/2006/relationships" xmlns:m="http://schemas.openxmlformats.org/officeDocument/2006/math" xmlns:v="urn:schemas-microsoft-com:vml" xmlns:wp14="http://schemas.microsoft.com/office/word/2010/wordprocessingDrawing" xmlns:wp="http://schemas.openxmlformats.org/drawingml/2006/wordprocessingDrawing" xmlns:w10="urn:schemas-microsoft-com:office:word" xmlns:w="http://schemas.openxmlformats.org/wordprocessingml/2006/main" xmlns:w14="http://schemas.microsoft.com/office/word/2010/wordml" xmlns:w15="http://schemas.microsoft.com/office/word/2012/wordml" xmlns:w16se="http://schemas.microsoft.com/office/word/2015/wordml/symex" xmlns:wpg="http://schemas.microsoft.com/office/word/2010/wordprocessingGroup" xmlns:wpi="http://schemas.microsoft.com/office/word/2010/wordprocessingInk" xmlns:wne="http://schemas.microsoft.com/office/word/2006/wordml" xmlns:wps="http://schemas.microsoft.com/office/word/2010/wordprocessingShape" mc:Ignorable="w14 w15 w16se wp14">
   <w:abstractNum w:abstractNumId="0" w15:restartNumberingAfterBreak="0">
     <w:nsid w:val="FFFFFF89"/>
     <w:multiLevelType w:val="singleLevel"/>
@@ -7890,7 +7928,7 @@
 </file>
 
 <file path=word/styles.xml><?xml version="1.0" encoding="utf-8"?>
-<w:styles xmlns:mc="http://schemas.openxmlformats.org/markup-compatibility/2006" xmlns:r="http://schemas.openxmlformats.org/officeDocument/2006/relationships" xmlns:w="http://schemas.openxmlformats.org/wordprocessingml/2006/main" xmlns:w14="http://schemas.microsoft.com/office/word/2010/wordml" xmlns:w15="http://schemas.microsoft.com/office/word/2012/wordml" xmlns:w16cid="http://schemas.microsoft.com/office/word/2016/wordml/cid" xmlns:w16se="http://schemas.microsoft.com/office/word/2015/wordml/symex" mc:Ignorable="w14 w15 w16se w16cid">
+<w:styles xmlns:mc="http://schemas.openxmlformats.org/markup-compatibility/2006" xmlns:r="http://schemas.openxmlformats.org/officeDocument/2006/relationships" xmlns:w="http://schemas.openxmlformats.org/wordprocessingml/2006/main" xmlns:w14="http://schemas.microsoft.com/office/word/2010/wordml" xmlns:w15="http://schemas.microsoft.com/office/word/2012/wordml" xmlns:w16se="http://schemas.microsoft.com/office/word/2015/wordml/symex" mc:Ignorable="w14 w15 w16se">
   <w:docDefaults>
     <w:rPrDefault>
       <w:rPr>
@@ -7906,7 +7944,7 @@
       </w:pPr>
     </w:pPrDefault>
   </w:docDefaults>
-  <w:latentStyles w:defLockedState="0" w:defUIPriority="99" w:defSemiHidden="0" w:defUnhideWhenUsed="0" w:defQFormat="0" w:count="375">
+  <w:latentStyles w:defLockedState="0" w:defUIPriority="99" w:defSemiHidden="0" w:defUnhideWhenUsed="0" w:defQFormat="0" w:count="371">
     <w:lsdException w:name="Normal" w:uiPriority="0" w:qFormat="1"/>
     <w:lsdException w:name="heading 1" w:uiPriority="9" w:qFormat="1"/>
     <w:lsdException w:name="heading 2" w:semiHidden="1" w:uiPriority="9" w:unhideWhenUsed="1" w:qFormat="1"/>
@@ -8012,6 +8050,7 @@
     <w:lsdException w:name="HTML Sample" w:semiHidden="1" w:unhideWhenUsed="1"/>
     <w:lsdException w:name="HTML Typewriter" w:semiHidden="1" w:unhideWhenUsed="1"/>
     <w:lsdException w:name="HTML Variable" w:semiHidden="1" w:unhideWhenUsed="1"/>
+    <w:lsdException w:name="Normal Table" w:semiHidden="1" w:unhideWhenUsed="1"/>
     <w:lsdException w:name="annotation subject" w:semiHidden="1" w:unhideWhenUsed="1"/>
     <w:lsdException w:name="No List" w:semiHidden="1" w:unhideWhenUsed="1"/>
     <w:lsdException w:name="Outline List 1" w:semiHidden="1" w:unhideWhenUsed="1"/>
@@ -8055,8 +8094,10 @@
     <w:lsdException w:name="Table Elegant" w:semiHidden="1" w:unhideWhenUsed="1"/>
     <w:lsdException w:name="Table Professional" w:semiHidden="1" w:unhideWhenUsed="1"/>
     <w:lsdException w:name="Table Subtle 1" w:semiHidden="1" w:unhideWhenUsed="1"/>
+    <w:lsdException w:name="Table Subtle 2" w:semiHidden="1" w:unhideWhenUsed="1"/>
     <w:lsdException w:name="Table Web 1" w:semiHidden="1" w:unhideWhenUsed="1"/>
     <w:lsdException w:name="Table Web 2" w:semiHidden="1" w:unhideWhenUsed="1"/>
+    <w:lsdException w:name="Table Web 3" w:semiHidden="1" w:unhideWhenUsed="1"/>
     <w:lsdException w:name="Balloon Text" w:semiHidden="1" w:unhideWhenUsed="1"/>
     <w:lsdException w:name="Table Grid" w:uiPriority="59"/>
     <w:lsdException w:name="Table Theme" w:semiHidden="1" w:unhideWhenUsed="1"/>
@@ -8275,10 +8316,6 @@
     <w:lsdException w:name="List Table 5 Dark Accent 6" w:uiPriority="50"/>
     <w:lsdException w:name="List Table 6 Colorful Accent 6" w:uiPriority="51"/>
     <w:lsdException w:name="List Table 7 Colorful Accent 6" w:uiPriority="52"/>
-    <w:lsdException w:name="Mention" w:semiHidden="1" w:unhideWhenUsed="1"/>
-    <w:lsdException w:name="Smart Hyperlink" w:semiHidden="1" w:unhideWhenUsed="1"/>
-    <w:lsdException w:name="Hashtag" w:semiHidden="1" w:unhideWhenUsed="1"/>
-    <w:lsdException w:name="Unresolved Mention" w:semiHidden="1" w:unhideWhenUsed="1"/>
   </w:latentStyles>
   <w:style w:type="paragraph" w:default="1" w:styleId="Normal">
     <w:name w:val="Normal"/>
@@ -9053,7 +9090,7 @@
 </file>
 
 <file path=customXml/itemProps1.xml><?xml version="1.0" encoding="utf-8"?>
-<ds:datastoreItem xmlns:ds="http://schemas.openxmlformats.org/officeDocument/2006/customXml" ds:itemID="{DDAE046A-3D64-44BD-A722-49FAD9DDAA26}">
+<ds:datastoreItem xmlns:ds="http://schemas.openxmlformats.org/officeDocument/2006/customXml" ds:itemID="{572EEEDB-14B9-45D3-93CF-EFBD31EF56EA}">
   <ds:schemaRefs>
     <ds:schemaRef ds:uri="http://schemas.openxmlformats.org/officeDocument/2006/bibliography"/>
   </ds:schemaRefs>

</xml_diff>